<commit_message>
Added last use case
</commit_message>
<xml_diff>
--- a/Documentation/UseCases/AddEditRemove_Artist.docx
+++ b/Documentation/UseCases/AddEditRemove_Artist.docx
@@ -574,8 +574,6 @@
         </w:rPr>
         <w:t>Gallery E</w:t>
       </w:r>
-      <w:bookmarkStart w:id="0" w:name="_GoBack"/>
-      <w:bookmarkEnd w:id="0"/>
       <w:r>
         <w:rPr>
           <w:rFonts w:ascii="Times New Roman" w:hAnsi="Times New Roman" w:cs="Times New Roman"/>
@@ -686,6 +684,29 @@
         </w:rPr>
         <w:t xml:space="preserve">Server not found: The System can’t connect to the server and displays an error window to the gallery owner. </w:t>
       </w:r>
+    </w:p>
+    <w:p>
+      <w:pPr>
+        <w:pStyle w:val="ListParagraph"/>
+        <w:numPr>
+          <w:ilvl w:val="0"/>
+          <w:numId w:val="13"/>
+        </w:numPr>
+        <w:rPr>
+          <w:rFonts w:ascii="Times New Roman" w:hAnsi="Times New Roman" w:cs="Times New Roman"/>
+          <w:b/>
+          <w:sz w:val="28"/>
+          <w:szCs w:val="28"/>
+        </w:rPr>
+      </w:pPr>
+      <w:r>
+        <w:rPr>
+          <w:rFonts w:ascii="Times New Roman" w:hAnsi="Times New Roman" w:cs="Times New Roman"/>
+        </w:rPr>
+        <w:t>Login Timeout: The System automatically disconnected the user from a timeout and redirects them to the login page</w:t>
+      </w:r>
+      <w:bookmarkStart w:id="0" w:name="_GoBack"/>
+      <w:bookmarkEnd w:id="0"/>
     </w:p>
     <w:p>
       <w:pPr>
@@ -3314,7 +3335,7 @@
 </file>
 
 <file path=customXml/itemProps1.xml><?xml version="1.0" encoding="utf-8"?>
-<ds:datastoreItem xmlns:ds="http://schemas.openxmlformats.org/officeDocument/2006/customXml" ds:itemID="{3D0356AE-4045-8C42-A8BD-A689901CCB18}">
+<ds:datastoreItem xmlns:ds="http://schemas.openxmlformats.org/officeDocument/2006/customXml" ds:itemID="{57B50D2F-2DAC-9A4E-8499-B186A9BB1C5A}">
   <ds:schemaRefs>
     <ds:schemaRef ds:uri="http://schemas.openxmlformats.org/officeDocument/2006/bibliography"/>
   </ds:schemaRefs>

</xml_diff>